<commit_message>
Changes done for Images upload and download and unit test cases
</commit_message>
<xml_diff>
--- a/docs/app_flow_screen_shots.docx
+++ b/docs/app_flow_screen_shots.docx
@@ -40,8 +40,6 @@
         </w:rPr>
         <w:t>password is encrypted in db</w:t>
       </w:r>
-      <w:bookmarkStart w:id="0" w:name="_GoBack"/>
-      <w:bookmarkEnd w:id="0"/>
     </w:p>
     <w:p>
       <w:r>
@@ -596,6 +594,615 @@
     <w:p>
       <w:r>
         <w:t>8) Logout application</w:t>
+      </w:r>
+      <w:bookmarkStart w:id="0" w:name="_GoBack"/>
+      <w:bookmarkEnd w:id="0"/>
+    </w:p>
+    <w:p>
+      <w:r>
+        <w:t>9) Image update as a “GUEST” role</w:t>
+      </w:r>
+      <w:r>
+        <w:t xml:space="preserve"> [Image </w:t>
+      </w:r>
+      <w:proofErr w:type="gramStart"/>
+      <w:r>
+        <w:t>format :</w:t>
+      </w:r>
+      <w:proofErr w:type="gramEnd"/>
+      <w:r>
+        <w:t xml:space="preserve"> </w:t>
+      </w:r>
+      <w:r>
+        <w:t>image/jpeg</w:t>
+      </w:r>
+      <w:r>
+        <w:t>]</w:t>
+      </w:r>
+    </w:p>
+    <w:p>
+      <w:r>
+        <w:rPr>
+          <w:noProof/>
+          <w:lang w:eastAsia="en-IN"/>
+        </w:rPr>
+        <w:drawing>
+          <wp:inline distT="0" distB="0" distL="0" distR="0">
+            <wp:extent cx="5731510" cy="3222401"/>
+            <wp:effectExtent l="0" t="0" r="2540" b="0"/>
+            <wp:docPr id="10" name="Picture 10" descr="C:\Users\ramda\Pictures\Screenshots\Screenshot (3).png"/>
+            <wp:cNvGraphicFramePr>
+              <a:graphicFrameLocks xmlns:a="http://schemas.openxmlformats.org/drawingml/2006/main" noChangeAspect="1"/>
+            </wp:cNvGraphicFramePr>
+            <a:graphic xmlns:a="http://schemas.openxmlformats.org/drawingml/2006/main">
+              <a:graphicData uri="http://schemas.openxmlformats.org/drawingml/2006/picture">
+                <pic:pic xmlns:pic="http://schemas.openxmlformats.org/drawingml/2006/picture">
+                  <pic:nvPicPr>
+                    <pic:cNvPr id="0" name="Picture 1" descr="C:\Users\ramda\Pictures\Screenshots\Screenshot (3).png"/>
+                    <pic:cNvPicPr>
+                      <a:picLocks noChangeAspect="1" noChangeArrowheads="1"/>
+                    </pic:cNvPicPr>
+                  </pic:nvPicPr>
+                  <pic:blipFill>
+                    <a:blip r:embed="rId15">
+                      <a:extLst>
+                        <a:ext uri="{28A0092B-C50C-407E-A947-70E740481C1C}">
+                          <a14:useLocalDpi xmlns:a14="http://schemas.microsoft.com/office/drawing/2010/main" val="0"/>
+                        </a:ext>
+                      </a:extLst>
+                    </a:blip>
+                    <a:srcRect/>
+                    <a:stretch>
+                      <a:fillRect/>
+                    </a:stretch>
+                  </pic:blipFill>
+                  <pic:spPr bwMode="auto">
+                    <a:xfrm>
+                      <a:off x="0" y="0"/>
+                      <a:ext cx="5731510" cy="3222401"/>
+                    </a:xfrm>
+                    <a:prstGeom prst="rect">
+                      <a:avLst/>
+                    </a:prstGeom>
+                    <a:noFill/>
+                    <a:ln>
+                      <a:noFill/>
+                    </a:ln>
+                  </pic:spPr>
+                </pic:pic>
+              </a:graphicData>
+            </a:graphic>
+          </wp:inline>
+        </w:drawing>
+      </w:r>
+    </w:p>
+    <w:p>
+      <w:r>
+        <w:t>10. Once Image is selected it w</w:t>
+      </w:r>
+      <w:r>
+        <w:t xml:space="preserve">ill </w:t>
+      </w:r>
+      <w:r>
+        <w:t xml:space="preserve">display the </w:t>
+      </w:r>
+      <w:r>
+        <w:t>file name of select “</w:t>
+      </w:r>
+      <w:r>
+        <w:t>image/jpeg</w:t>
+      </w:r>
+      <w:r>
+        <w:t>” appear in Upload Image field</w:t>
+      </w:r>
+      <w:r>
+        <w:t xml:space="preserve"> as below:</w:t>
+      </w:r>
+    </w:p>
+    <w:p>
+      <w:r>
+        <w:rPr>
+          <w:noProof/>
+          <w:lang w:eastAsia="en-IN"/>
+        </w:rPr>
+        <w:lastRenderedPageBreak/>
+        <w:drawing>
+          <wp:inline distT="0" distB="0" distL="0" distR="0">
+            <wp:extent cx="5731510" cy="3222401"/>
+            <wp:effectExtent l="0" t="0" r="2540" b="0"/>
+            <wp:docPr id="11" name="Picture 11" descr="C:\Users\ramda\Pictures\Screenshots\Screenshot (4).png"/>
+            <wp:cNvGraphicFramePr>
+              <a:graphicFrameLocks xmlns:a="http://schemas.openxmlformats.org/drawingml/2006/main" noChangeAspect="1"/>
+            </wp:cNvGraphicFramePr>
+            <a:graphic xmlns:a="http://schemas.openxmlformats.org/drawingml/2006/main">
+              <a:graphicData uri="http://schemas.openxmlformats.org/drawingml/2006/picture">
+                <pic:pic xmlns:pic="http://schemas.openxmlformats.org/drawingml/2006/picture">
+                  <pic:nvPicPr>
+                    <pic:cNvPr id="0" name="Picture 2" descr="C:\Users\ramda\Pictures\Screenshots\Screenshot (4).png"/>
+                    <pic:cNvPicPr>
+                      <a:picLocks noChangeAspect="1" noChangeArrowheads="1"/>
+                    </pic:cNvPicPr>
+                  </pic:nvPicPr>
+                  <pic:blipFill>
+                    <a:blip r:embed="rId16">
+                      <a:extLst>
+                        <a:ext uri="{28A0092B-C50C-407E-A947-70E740481C1C}">
+                          <a14:useLocalDpi xmlns:a14="http://schemas.microsoft.com/office/drawing/2010/main" val="0"/>
+                        </a:ext>
+                      </a:extLst>
+                    </a:blip>
+                    <a:srcRect/>
+                    <a:stretch>
+                      <a:fillRect/>
+                    </a:stretch>
+                  </pic:blipFill>
+                  <pic:spPr bwMode="auto">
+                    <a:xfrm>
+                      <a:off x="0" y="0"/>
+                      <a:ext cx="5731510" cy="3222401"/>
+                    </a:xfrm>
+                    <a:prstGeom prst="rect">
+                      <a:avLst/>
+                    </a:prstGeom>
+                    <a:noFill/>
+                    <a:ln>
+                      <a:noFill/>
+                    </a:ln>
+                  </pic:spPr>
+                </pic:pic>
+              </a:graphicData>
+            </a:graphic>
+          </wp:inline>
+        </w:drawing>
+      </w:r>
+    </w:p>
+    <w:p>
+      <w:r>
+        <w:t>11. Once click on “Submit”, the will “Added Successfully”, below screen shot for the same</w:t>
+      </w:r>
+    </w:p>
+    <w:p>
+      <w:r>
+        <w:rPr>
+          <w:noProof/>
+          <w:lang w:eastAsia="en-IN"/>
+        </w:rPr>
+        <w:drawing>
+          <wp:inline distT="0" distB="0" distL="0" distR="0">
+            <wp:extent cx="5731510" cy="3222401"/>
+            <wp:effectExtent l="0" t="0" r="2540" b="0"/>
+            <wp:docPr id="12" name="Picture 12" descr="C:\Users\ramda\Pictures\Screenshots\Screenshot (5).png"/>
+            <wp:cNvGraphicFramePr>
+              <a:graphicFrameLocks xmlns:a="http://schemas.openxmlformats.org/drawingml/2006/main" noChangeAspect="1"/>
+            </wp:cNvGraphicFramePr>
+            <a:graphic xmlns:a="http://schemas.openxmlformats.org/drawingml/2006/main">
+              <a:graphicData uri="http://schemas.openxmlformats.org/drawingml/2006/picture">
+                <pic:pic xmlns:pic="http://schemas.openxmlformats.org/drawingml/2006/picture">
+                  <pic:nvPicPr>
+                    <pic:cNvPr id="0" name="Picture 3" descr="C:\Users\ramda\Pictures\Screenshots\Screenshot (5).png"/>
+                    <pic:cNvPicPr>
+                      <a:picLocks noChangeAspect="1" noChangeArrowheads="1"/>
+                    </pic:cNvPicPr>
+                  </pic:nvPicPr>
+                  <pic:blipFill>
+                    <a:blip r:embed="rId17">
+                      <a:extLst>
+                        <a:ext uri="{28A0092B-C50C-407E-A947-70E740481C1C}">
+                          <a14:useLocalDpi xmlns:a14="http://schemas.microsoft.com/office/drawing/2010/main" val="0"/>
+                        </a:ext>
+                      </a:extLst>
+                    </a:blip>
+                    <a:srcRect/>
+                    <a:stretch>
+                      <a:fillRect/>
+                    </a:stretch>
+                  </pic:blipFill>
+                  <pic:spPr bwMode="auto">
+                    <a:xfrm>
+                      <a:off x="0" y="0"/>
+                      <a:ext cx="5731510" cy="3222401"/>
+                    </a:xfrm>
+                    <a:prstGeom prst="rect">
+                      <a:avLst/>
+                    </a:prstGeom>
+                    <a:noFill/>
+                    <a:ln>
+                      <a:noFill/>
+                    </a:ln>
+                  </pic:spPr>
+                </pic:pic>
+              </a:graphicData>
+            </a:graphic>
+          </wp:inline>
+        </w:drawing>
+      </w:r>
+    </w:p>
+    <w:p>
+      <w:r>
+        <w:t>12. To view the same login as admin role</w:t>
+      </w:r>
+    </w:p>
+    <w:p>
+      <w:r>
+        <w:rPr>
+          <w:noProof/>
+          <w:lang w:eastAsia="en-IN"/>
+        </w:rPr>
+        <w:lastRenderedPageBreak/>
+        <w:drawing>
+          <wp:inline distT="0" distB="0" distL="0" distR="0">
+            <wp:extent cx="5731510" cy="3222401"/>
+            <wp:effectExtent l="0" t="0" r="2540" b="0"/>
+            <wp:docPr id="13" name="Picture 13" descr="C:\Users\ramda\Pictures\Screenshots\Screenshot (6).png"/>
+            <wp:cNvGraphicFramePr>
+              <a:graphicFrameLocks xmlns:a="http://schemas.openxmlformats.org/drawingml/2006/main" noChangeAspect="1"/>
+            </wp:cNvGraphicFramePr>
+            <a:graphic xmlns:a="http://schemas.openxmlformats.org/drawingml/2006/main">
+              <a:graphicData uri="http://schemas.openxmlformats.org/drawingml/2006/picture">
+                <pic:pic xmlns:pic="http://schemas.openxmlformats.org/drawingml/2006/picture">
+                  <pic:nvPicPr>
+                    <pic:cNvPr id="0" name="Picture 4" descr="C:\Users\ramda\Pictures\Screenshots\Screenshot (6).png"/>
+                    <pic:cNvPicPr>
+                      <a:picLocks noChangeAspect="1" noChangeArrowheads="1"/>
+                    </pic:cNvPicPr>
+                  </pic:nvPicPr>
+                  <pic:blipFill>
+                    <a:blip r:embed="rId18">
+                      <a:extLst>
+                        <a:ext uri="{28A0092B-C50C-407E-A947-70E740481C1C}">
+                          <a14:useLocalDpi xmlns:a14="http://schemas.microsoft.com/office/drawing/2010/main" val="0"/>
+                        </a:ext>
+                      </a:extLst>
+                    </a:blip>
+                    <a:srcRect/>
+                    <a:stretch>
+                      <a:fillRect/>
+                    </a:stretch>
+                  </pic:blipFill>
+                  <pic:spPr bwMode="auto">
+                    <a:xfrm>
+                      <a:off x="0" y="0"/>
+                      <a:ext cx="5731510" cy="3222401"/>
+                    </a:xfrm>
+                    <a:prstGeom prst="rect">
+                      <a:avLst/>
+                    </a:prstGeom>
+                    <a:noFill/>
+                    <a:ln>
+                      <a:noFill/>
+                    </a:ln>
+                  </pic:spPr>
+                </pic:pic>
+              </a:graphicData>
+            </a:graphic>
+          </wp:inline>
+        </w:drawing>
+      </w:r>
+    </w:p>
+    <w:p>
+      <w:r>
+        <w:t>13. Once you to redirect “View Guest Notes Details” screen as below [last record is image uploaded record:</w:t>
+      </w:r>
+    </w:p>
+    <w:p>
+      <w:r>
+        <w:rPr>
+          <w:noProof/>
+          <w:lang w:eastAsia="en-IN"/>
+        </w:rPr>
+        <w:drawing>
+          <wp:inline distT="0" distB="0" distL="0" distR="0">
+            <wp:extent cx="5731510" cy="3222401"/>
+            <wp:effectExtent l="0" t="0" r="2540" b="0"/>
+            <wp:docPr id="14" name="Picture 14" descr="C:\Users\ramda\Pictures\Screenshots\Screenshot (7).png"/>
+            <wp:cNvGraphicFramePr>
+              <a:graphicFrameLocks xmlns:a="http://schemas.openxmlformats.org/drawingml/2006/main" noChangeAspect="1"/>
+            </wp:cNvGraphicFramePr>
+            <a:graphic xmlns:a="http://schemas.openxmlformats.org/drawingml/2006/main">
+              <a:graphicData uri="http://schemas.openxmlformats.org/drawingml/2006/picture">
+                <pic:pic xmlns:pic="http://schemas.openxmlformats.org/drawingml/2006/picture">
+                  <pic:nvPicPr>
+                    <pic:cNvPr id="0" name="Picture 5" descr="C:\Users\ramda\Pictures\Screenshots\Screenshot (7).png"/>
+                    <pic:cNvPicPr>
+                      <a:picLocks noChangeAspect="1" noChangeArrowheads="1"/>
+                    </pic:cNvPicPr>
+                  </pic:nvPicPr>
+                  <pic:blipFill>
+                    <a:blip r:embed="rId19">
+                      <a:extLst>
+                        <a:ext uri="{28A0092B-C50C-407E-A947-70E740481C1C}">
+                          <a14:useLocalDpi xmlns:a14="http://schemas.microsoft.com/office/drawing/2010/main" val="0"/>
+                        </a:ext>
+                      </a:extLst>
+                    </a:blip>
+                    <a:srcRect/>
+                    <a:stretch>
+                      <a:fillRect/>
+                    </a:stretch>
+                  </pic:blipFill>
+                  <pic:spPr bwMode="auto">
+                    <a:xfrm>
+                      <a:off x="0" y="0"/>
+                      <a:ext cx="5731510" cy="3222401"/>
+                    </a:xfrm>
+                    <a:prstGeom prst="rect">
+                      <a:avLst/>
+                    </a:prstGeom>
+                    <a:noFill/>
+                    <a:ln>
+                      <a:noFill/>
+                    </a:ln>
+                  </pic:spPr>
+                </pic:pic>
+              </a:graphicData>
+            </a:graphic>
+          </wp:inline>
+        </w:drawing>
+      </w:r>
+    </w:p>
+    <w:p>
+      <w:r>
+        <w:t>14.   Once you click on that image, it will pop a dialogue box to download and save the image</w:t>
+      </w:r>
+    </w:p>
+    <w:p>
+      <w:r>
+        <w:rPr>
+          <w:noProof/>
+          <w:lang w:eastAsia="en-IN"/>
+        </w:rPr>
+        <w:lastRenderedPageBreak/>
+        <w:drawing>
+          <wp:inline distT="0" distB="0" distL="0" distR="0">
+            <wp:extent cx="5731510" cy="3222401"/>
+            <wp:effectExtent l="0" t="0" r="2540" b="0"/>
+            <wp:docPr id="15" name="Picture 15" descr="C:\Users\ramda\Pictures\Screenshots\Screenshot (9).png"/>
+            <wp:cNvGraphicFramePr>
+              <a:graphicFrameLocks xmlns:a="http://schemas.openxmlformats.org/drawingml/2006/main" noChangeAspect="1"/>
+            </wp:cNvGraphicFramePr>
+            <a:graphic xmlns:a="http://schemas.openxmlformats.org/drawingml/2006/main">
+              <a:graphicData uri="http://schemas.openxmlformats.org/drawingml/2006/picture">
+                <pic:pic xmlns:pic="http://schemas.openxmlformats.org/drawingml/2006/picture">
+                  <pic:nvPicPr>
+                    <pic:cNvPr id="0" name="Picture 6" descr="C:\Users\ramda\Pictures\Screenshots\Screenshot (9).png"/>
+                    <pic:cNvPicPr>
+                      <a:picLocks noChangeAspect="1" noChangeArrowheads="1"/>
+                    </pic:cNvPicPr>
+                  </pic:nvPicPr>
+                  <pic:blipFill>
+                    <a:blip r:embed="rId20">
+                      <a:extLst>
+                        <a:ext uri="{28A0092B-C50C-407E-A947-70E740481C1C}">
+                          <a14:useLocalDpi xmlns:a14="http://schemas.microsoft.com/office/drawing/2010/main" val="0"/>
+                        </a:ext>
+                      </a:extLst>
+                    </a:blip>
+                    <a:srcRect/>
+                    <a:stretch>
+                      <a:fillRect/>
+                    </a:stretch>
+                  </pic:blipFill>
+                  <pic:spPr bwMode="auto">
+                    <a:xfrm>
+                      <a:off x="0" y="0"/>
+                      <a:ext cx="5731510" cy="3222401"/>
+                    </a:xfrm>
+                    <a:prstGeom prst="rect">
+                      <a:avLst/>
+                    </a:prstGeom>
+                    <a:noFill/>
+                    <a:ln>
+                      <a:noFill/>
+                    </a:ln>
+                  </pic:spPr>
+                </pic:pic>
+              </a:graphicData>
+            </a:graphic>
+          </wp:inline>
+        </w:drawing>
+      </w:r>
+    </w:p>
+    <w:p>
+      <w:r>
+        <w:t>15. Once download and save the image, click on saved image it open, below is the screenshot for the same:</w:t>
+      </w:r>
+    </w:p>
+    <w:p>
+      <w:r>
+        <w:rPr>
+          <w:noProof/>
+          <w:lang w:eastAsia="en-IN"/>
+        </w:rPr>
+        <w:drawing>
+          <wp:inline distT="0" distB="0" distL="0" distR="0">
+            <wp:extent cx="5731510" cy="3222401"/>
+            <wp:effectExtent l="0" t="0" r="2540" b="0"/>
+            <wp:docPr id="16" name="Picture 16" descr="C:\Users\ramda\Pictures\Screenshots\Screenshot (10).png"/>
+            <wp:cNvGraphicFramePr>
+              <a:graphicFrameLocks xmlns:a="http://schemas.openxmlformats.org/drawingml/2006/main" noChangeAspect="1"/>
+            </wp:cNvGraphicFramePr>
+            <a:graphic xmlns:a="http://schemas.openxmlformats.org/drawingml/2006/main">
+              <a:graphicData uri="http://schemas.openxmlformats.org/drawingml/2006/picture">
+                <pic:pic xmlns:pic="http://schemas.openxmlformats.org/drawingml/2006/picture">
+                  <pic:nvPicPr>
+                    <pic:cNvPr id="0" name="Picture 7" descr="C:\Users\ramda\Pictures\Screenshots\Screenshot (10).png"/>
+                    <pic:cNvPicPr>
+                      <a:picLocks noChangeAspect="1" noChangeArrowheads="1"/>
+                    </pic:cNvPicPr>
+                  </pic:nvPicPr>
+                  <pic:blipFill>
+                    <a:blip r:embed="rId21">
+                      <a:extLst>
+                        <a:ext uri="{28A0092B-C50C-407E-A947-70E740481C1C}">
+                          <a14:useLocalDpi xmlns:a14="http://schemas.microsoft.com/office/drawing/2010/main" val="0"/>
+                        </a:ext>
+                      </a:extLst>
+                    </a:blip>
+                    <a:srcRect/>
+                    <a:stretch>
+                      <a:fillRect/>
+                    </a:stretch>
+                  </pic:blipFill>
+                  <pic:spPr bwMode="auto">
+                    <a:xfrm>
+                      <a:off x="0" y="0"/>
+                      <a:ext cx="5731510" cy="3222401"/>
+                    </a:xfrm>
+                    <a:prstGeom prst="rect">
+                      <a:avLst/>
+                    </a:prstGeom>
+                    <a:noFill/>
+                    <a:ln>
+                      <a:noFill/>
+                    </a:ln>
+                  </pic:spPr>
+                </pic:pic>
+              </a:graphicData>
+            </a:graphic>
+          </wp:inline>
+        </w:drawing>
+      </w:r>
+    </w:p>
+    <w:p>
+      <w:r>
+        <w:rPr>
+          <w:noProof/>
+          <w:lang w:eastAsia="en-IN"/>
+        </w:rPr>
+        <w:lastRenderedPageBreak/>
+        <w:drawing>
+          <wp:inline distT="0" distB="0" distL="0" distR="0">
+            <wp:extent cx="5731510" cy="3222401"/>
+            <wp:effectExtent l="0" t="0" r="2540" b="0"/>
+            <wp:docPr id="17" name="Picture 17" descr="C:\Users\ramda\Pictures\Screenshots\Screenshot (11).png"/>
+            <wp:cNvGraphicFramePr>
+              <a:graphicFrameLocks xmlns:a="http://schemas.openxmlformats.org/drawingml/2006/main" noChangeAspect="1"/>
+            </wp:cNvGraphicFramePr>
+            <a:graphic xmlns:a="http://schemas.openxmlformats.org/drawingml/2006/main">
+              <a:graphicData uri="http://schemas.openxmlformats.org/drawingml/2006/picture">
+                <pic:pic xmlns:pic="http://schemas.openxmlformats.org/drawingml/2006/picture">
+                  <pic:nvPicPr>
+                    <pic:cNvPr id="0" name="Picture 8" descr="C:\Users\ramda\Pictures\Screenshots\Screenshot (11).png"/>
+                    <pic:cNvPicPr>
+                      <a:picLocks noChangeAspect="1" noChangeArrowheads="1"/>
+                    </pic:cNvPicPr>
+                  </pic:nvPicPr>
+                  <pic:blipFill>
+                    <a:blip r:embed="rId22">
+                      <a:extLst>
+                        <a:ext uri="{28A0092B-C50C-407E-A947-70E740481C1C}">
+                          <a14:useLocalDpi xmlns:a14="http://schemas.microsoft.com/office/drawing/2010/main" val="0"/>
+                        </a:ext>
+                      </a:extLst>
+                    </a:blip>
+                    <a:srcRect/>
+                    <a:stretch>
+                      <a:fillRect/>
+                    </a:stretch>
+                  </pic:blipFill>
+                  <pic:spPr bwMode="auto">
+                    <a:xfrm>
+                      <a:off x="0" y="0"/>
+                      <a:ext cx="5731510" cy="3222401"/>
+                    </a:xfrm>
+                    <a:prstGeom prst="rect">
+                      <a:avLst/>
+                    </a:prstGeom>
+                    <a:noFill/>
+                    <a:ln>
+                      <a:noFill/>
+                    </a:ln>
+                  </pic:spPr>
+                </pic:pic>
+              </a:graphicData>
+            </a:graphic>
+          </wp:inline>
+        </w:drawing>
+      </w:r>
+    </w:p>
+    <w:p>
+      <w:pPr>
+        <w:tabs>
+          <w:tab w:val="left" w:pos="6930"/>
+        </w:tabs>
+      </w:pPr>
+      <w:r>
+        <w:tab/>
+      </w:r>
+    </w:p>
+    <w:p>
+      <w:r>
+        <w:t xml:space="preserve">16. </w:t>
+      </w:r>
+      <w:r>
+        <w:t xml:space="preserve">Below is the screen shot for </w:t>
+      </w:r>
+      <w:proofErr w:type="spellStart"/>
+      <w:r>
+        <w:t>Junit</w:t>
+      </w:r>
+      <w:proofErr w:type="spellEnd"/>
+      <w:r>
+        <w:t xml:space="preserve"> test cases</w:t>
+      </w:r>
+      <w:r>
+        <w:t>, which is run successfully</w:t>
+      </w:r>
+    </w:p>
+    <w:p>
+      <w:r>
+        <w:rPr>
+          <w:noProof/>
+          <w:lang w:eastAsia="en-IN"/>
+        </w:rPr>
+        <w:drawing>
+          <wp:inline distT="0" distB="0" distL="0" distR="0">
+            <wp:extent cx="5731510" cy="3222401"/>
+            <wp:effectExtent l="0" t="0" r="2540" b="0"/>
+            <wp:docPr id="18" name="Picture 18" descr="C:\Users\ramda\Pictures\Screenshots\TestCases.png"/>
+            <wp:cNvGraphicFramePr>
+              <a:graphicFrameLocks xmlns:a="http://schemas.openxmlformats.org/drawingml/2006/main" noChangeAspect="1"/>
+            </wp:cNvGraphicFramePr>
+            <a:graphic xmlns:a="http://schemas.openxmlformats.org/drawingml/2006/main">
+              <a:graphicData uri="http://schemas.openxmlformats.org/drawingml/2006/picture">
+                <pic:pic xmlns:pic="http://schemas.openxmlformats.org/drawingml/2006/picture">
+                  <pic:nvPicPr>
+                    <pic:cNvPr id="0" name="Picture 9" descr="C:\Users\ramda\Pictures\Screenshots\TestCases.png"/>
+                    <pic:cNvPicPr>
+                      <a:picLocks noChangeAspect="1" noChangeArrowheads="1"/>
+                    </pic:cNvPicPr>
+                  </pic:nvPicPr>
+                  <pic:blipFill>
+                    <a:blip r:embed="rId23">
+                      <a:extLst>
+                        <a:ext uri="{28A0092B-C50C-407E-A947-70E740481C1C}">
+                          <a14:useLocalDpi xmlns:a14="http://schemas.microsoft.com/office/drawing/2010/main" val="0"/>
+                        </a:ext>
+                      </a:extLst>
+                    </a:blip>
+                    <a:srcRect/>
+                    <a:stretch>
+                      <a:fillRect/>
+                    </a:stretch>
+                  </pic:blipFill>
+                  <pic:spPr bwMode="auto">
+                    <a:xfrm>
+                      <a:off x="0" y="0"/>
+                      <a:ext cx="5731510" cy="3222401"/>
+                    </a:xfrm>
+                    <a:prstGeom prst="rect">
+                      <a:avLst/>
+                    </a:prstGeom>
+                    <a:noFill/>
+                    <a:ln>
+                      <a:noFill/>
+                    </a:ln>
+                  </pic:spPr>
+                </pic:pic>
+              </a:graphicData>
+            </a:graphic>
+          </wp:inline>
+        </w:drawing>
       </w:r>
     </w:p>
     <w:p/>

</xml_diff>

<commit_message>
Added New Screenshots in document for reference
</commit_message>
<xml_diff>
--- a/docs/app_flow_screen_shots.docx
+++ b/docs/app_flow_screen_shots.docx
@@ -51,7 +51,7 @@
           <wp:inline distT="0" distB="0" distL="0" distR="0">
             <wp:extent cx="5731510" cy="3223974"/>
             <wp:effectExtent l="19050" t="0" r="2540" b="0"/>
-            <wp:docPr id="34" name="Picture 34"/>
+            <wp:docPr id="1" name="Picture 1"/>
             <wp:cNvGraphicFramePr>
               <a:graphicFrameLocks xmlns:a="http://schemas.openxmlformats.org/drawingml/2006/main" noChangeAspect="1"/>
             </wp:cNvGraphicFramePr>
@@ -59,7 +59,7 @@
               <a:graphicData uri="http://schemas.openxmlformats.org/drawingml/2006/picture">
                 <pic:pic xmlns:pic="http://schemas.openxmlformats.org/drawingml/2006/picture">
                   <pic:nvPicPr>
-                    <pic:cNvPr id="0" name="Picture 34"/>
+                    <pic:cNvPr id="0" name="Picture 1"/>
                     <pic:cNvPicPr>
                       <a:picLocks noChangeAspect="1" noChangeArrowheads="1"/>
                     </pic:cNvPicPr>
@@ -97,18 +97,19 @@
     <w:p/>
     <w:p>
       <w:r>
-        <w:t xml:space="preserve">2) </w:t>
-      </w:r>
-      <w:r>
-        <w:t>I</w:t>
-      </w:r>
-      <w:r>
-        <w:t>f user is guest user.. after login show guest notes entry page</w:t>
-      </w:r>
-    </w:p>
-    <w:p>
-      <w:r>
-        <w:t>Username: chandrapw: guest@123</w:t>
+        <w:t xml:space="preserve">2) Validation:  Without entering </w:t>
+      </w:r>
+      <w:r>
+        <w:rPr>
+          <w:b/>
+        </w:rPr>
+        <w:t>User Name</w:t>
+      </w:r>
+      <w:r>
+        <w:t xml:space="preserve"> when try to “Sign In”, it prompt to “Enter User Name Here”</w:t>
+      </w:r>
+      <w:r>
+        <w:t xml:space="preserve"> as below screen shot:</w:t>
       </w:r>
     </w:p>
     <w:p>
@@ -121,7 +122,7 @@
           <wp:inline distT="0" distB="0" distL="0" distR="0">
             <wp:extent cx="5731510" cy="3223974"/>
             <wp:effectExtent l="19050" t="0" r="2540" b="0"/>
-            <wp:docPr id="37" name="Picture 37"/>
+            <wp:docPr id="4" name="Picture 4"/>
             <wp:cNvGraphicFramePr>
               <a:graphicFrameLocks xmlns:a="http://schemas.openxmlformats.org/drawingml/2006/main" noChangeAspect="1"/>
             </wp:cNvGraphicFramePr>
@@ -129,7 +130,7 @@
               <a:graphicData uri="http://schemas.openxmlformats.org/drawingml/2006/picture">
                 <pic:pic xmlns:pic="http://schemas.openxmlformats.org/drawingml/2006/picture">
                   <pic:nvPicPr>
-                    <pic:cNvPr id="0" name="Picture 37"/>
+                    <pic:cNvPr id="0" name="Picture 4"/>
                     <pic:cNvPicPr>
                       <a:picLocks noChangeAspect="1" noChangeArrowheads="1"/>
                     </pic:cNvPicPr>
@@ -144,7 +145,7 @@
                   <pic:spPr bwMode="auto">
                     <a:xfrm>
                       <a:off x="0" y="0"/>
-                      <a:ext cx="5731510" cy="3223974"/>
+                      <a:ext cx="5739564" cy="3228504"/>
                     </a:xfrm>
                     <a:prstGeom prst="rect">
                       <a:avLst/>
@@ -164,16 +165,27 @@
         </w:drawing>
       </w:r>
     </w:p>
-    <w:p/>
+    <w:p>
+      <w:r>
+        <w:br w:type="page"/>
+      </w:r>
+    </w:p>
     <w:p>
       <w:r>
         <w:lastRenderedPageBreak/>
-        <w:t xml:space="preserve">3) </w:t>
-      </w:r>
-    </w:p>
-    <w:p>
-      <w:r>
-        <w:t>Notes added successfully….</w:t>
+        <w:t xml:space="preserve">Similarly for Password, without entering </w:t>
+      </w:r>
+      <w:r>
+        <w:rPr>
+          <w:b/>
+        </w:rPr>
+        <w:t>Password</w:t>
+      </w:r>
+      <w:r>
+        <w:t xml:space="preserve"> when try to “Sign In”, it prompt to “Enter Password Here”</w:t>
+      </w:r>
+      <w:r>
+        <w:t xml:space="preserve"> as below screenshot:</w:t>
       </w:r>
     </w:p>
     <w:p>
@@ -186,7 +198,7 @@
           <wp:inline distT="0" distB="0" distL="0" distR="0">
             <wp:extent cx="5731510" cy="3223974"/>
             <wp:effectExtent l="19050" t="0" r="2540" b="0"/>
-            <wp:docPr id="40" name="Picture 40"/>
+            <wp:docPr id="7" name="Picture 7"/>
             <wp:cNvGraphicFramePr>
               <a:graphicFrameLocks xmlns:a="http://schemas.openxmlformats.org/drawingml/2006/main" noChangeAspect="1"/>
             </wp:cNvGraphicFramePr>
@@ -194,7 +206,7 @@
               <a:graphicData uri="http://schemas.openxmlformats.org/drawingml/2006/picture">
                 <pic:pic xmlns:pic="http://schemas.openxmlformats.org/drawingml/2006/picture">
                   <pic:nvPicPr>
-                    <pic:cNvPr id="0" name="Picture 40"/>
+                    <pic:cNvPr id="0" name="Picture 7"/>
                     <pic:cNvPicPr>
                       <a:picLocks noChangeAspect="1" noChangeArrowheads="1"/>
                     </pic:cNvPicPr>
@@ -232,31 +244,7 @@
     <w:p/>
     <w:p>
       <w:r>
-        <w:t xml:space="preserve">4) </w:t>
-      </w:r>
-    </w:p>
-    <w:p>
-      <w:r>
-        <w:t>Logout to login as admin</w:t>
-      </w:r>
-    </w:p>
-    <w:p>
-      <w:r>
-        <w:t>Username: admin pw: admin@123</w:t>
-      </w:r>
-    </w:p>
-    <w:p>
-      <w:r>
-        <w:t xml:space="preserve">After login </w:t>
-      </w:r>
-      <w:r>
-        <w:t>as a</w:t>
-      </w:r>
-      <w:r>
-        <w:t>dmin approve/remove notes page</w:t>
-      </w:r>
-      <w:r>
-        <w:t xml:space="preserve"> will be shown</w:t>
+        <w:t>For Wrong credential, we will get error message like “Bad credentials” as below screen shot:</w:t>
       </w:r>
     </w:p>
     <w:p>
@@ -269,7 +257,7 @@
           <wp:inline distT="0" distB="0" distL="0" distR="0">
             <wp:extent cx="5731510" cy="3223974"/>
             <wp:effectExtent l="19050" t="0" r="2540" b="0"/>
-            <wp:docPr id="43" name="Picture 43"/>
+            <wp:docPr id="10" name="Picture 10"/>
             <wp:cNvGraphicFramePr>
               <a:graphicFrameLocks xmlns:a="http://schemas.openxmlformats.org/drawingml/2006/main" noChangeAspect="1"/>
             </wp:cNvGraphicFramePr>
@@ -277,7 +265,7 @@
               <a:graphicData uri="http://schemas.openxmlformats.org/drawingml/2006/picture">
                 <pic:pic xmlns:pic="http://schemas.openxmlformats.org/drawingml/2006/picture">
                   <pic:nvPicPr>
-                    <pic:cNvPr id="0" name="Picture 43"/>
+                    <pic:cNvPr id="0" name="Picture 10"/>
                     <pic:cNvPicPr>
                       <a:picLocks noChangeAspect="1" noChangeArrowheads="1"/>
                     </pic:cNvPicPr>
@@ -312,17 +300,76 @@
         </w:drawing>
       </w:r>
     </w:p>
-    <w:p/>
-    <w:p/>
-    <w:p>
-      <w:r>
-        <w:t xml:space="preserve">5) </w:t>
-      </w:r>
-      <w:r>
-        <w:t>C</w:t>
-      </w:r>
-      <w:r>
-        <w:t>onfirm to approve notes</w:t>
+    <w:p>
+      <w:r>
+        <w:br w:type="page"/>
+      </w:r>
+    </w:p>
+    <w:p>
+      <w:r>
+        <w:lastRenderedPageBreak/>
+        <w:t>3</w:t>
+      </w:r>
+      <w:r>
+        <w:t xml:space="preserve">) </w:t>
+      </w:r>
+      <w:r>
+        <w:t>I</w:t>
+      </w:r>
+      <w:r>
+        <w:t>f user is guest user</w:t>
+      </w:r>
+      <w:proofErr w:type="gramStart"/>
+      <w:r>
+        <w:t>..</w:t>
+      </w:r>
+      <w:proofErr w:type="gramEnd"/>
+      <w:r>
+        <w:t xml:space="preserve"> </w:t>
+      </w:r>
+      <w:proofErr w:type="gramStart"/>
+      <w:r>
+        <w:t>after</w:t>
+      </w:r>
+      <w:proofErr w:type="gramEnd"/>
+      <w:r>
+        <w:t xml:space="preserve"> login show guest notes entry page</w:t>
+      </w:r>
+    </w:p>
+    <w:p>
+      <w:r>
+        <w:rPr>
+          <w:b/>
+        </w:rPr>
+        <w:t>Username</w:t>
+      </w:r>
+      <w:r>
+        <w:t xml:space="preserve">: </w:t>
+      </w:r>
+      <w:proofErr w:type="spellStart"/>
+      <w:proofErr w:type="gramStart"/>
+      <w:r>
+        <w:t>chandra</w:t>
+      </w:r>
+      <w:proofErr w:type="spellEnd"/>
+      <w:r>
+        <w:t xml:space="preserve">  </w:t>
+      </w:r>
+      <w:r>
+        <w:rPr>
+          <w:b/>
+        </w:rPr>
+        <w:t>p</w:t>
+      </w:r>
+      <w:r>
+        <w:rPr>
+          <w:b/>
+        </w:rPr>
+        <w:t>assword</w:t>
+      </w:r>
+      <w:proofErr w:type="gramEnd"/>
+      <w:r>
+        <w:t>: guest@123</w:t>
       </w:r>
     </w:p>
     <w:p>
@@ -335,7 +382,7 @@
           <wp:inline distT="0" distB="0" distL="0" distR="0">
             <wp:extent cx="5731510" cy="3223974"/>
             <wp:effectExtent l="19050" t="0" r="2540" b="0"/>
-            <wp:docPr id="46" name="Picture 46"/>
+            <wp:docPr id="13" name="Picture 13"/>
             <wp:cNvGraphicFramePr>
               <a:graphicFrameLocks xmlns:a="http://schemas.openxmlformats.org/drawingml/2006/main" noChangeAspect="1"/>
             </wp:cNvGraphicFramePr>
@@ -343,7 +390,7 @@
               <a:graphicData uri="http://schemas.openxmlformats.org/drawingml/2006/picture">
                 <pic:pic xmlns:pic="http://schemas.openxmlformats.org/drawingml/2006/picture">
                   <pic:nvPicPr>
-                    <pic:cNvPr id="0" name="Picture 46"/>
+                    <pic:cNvPr id="0" name="Picture 13"/>
                     <pic:cNvPicPr>
                       <a:picLocks noChangeAspect="1" noChangeArrowheads="1"/>
                     </pic:cNvPicPr>
@@ -378,17 +425,21 @@
         </w:drawing>
       </w:r>
     </w:p>
-    <w:p>
-      <w:r>
-        <w:t>6) Once the Notes approved successfully</w:t>
-      </w:r>
-    </w:p>
-    <w:p>
-      <w:r>
-        <w:t>Approve/remove button is disabled</w:t>
-      </w:r>
-    </w:p>
     <w:p/>
+    <w:p>
+      <w:r>
+        <w:t>Added validation for Notes as mandatory, without entering if you try to Submit, it will prompt as “</w:t>
+      </w:r>
+      <w:r>
+        <w:rPr>
+          <w:b/>
+        </w:rPr>
+        <w:t>Please fill out this field</w:t>
+      </w:r>
+      <w:r>
+        <w:t>” as shown in screen shot below:</w:t>
+      </w:r>
+    </w:p>
     <w:p>
       <w:r>
         <w:rPr>
@@ -399,7 +450,7 @@
           <wp:inline distT="0" distB="0" distL="0" distR="0">
             <wp:extent cx="5731510" cy="3223974"/>
             <wp:effectExtent l="19050" t="0" r="2540" b="0"/>
-            <wp:docPr id="49" name="Picture 49"/>
+            <wp:docPr id="16" name="Picture 16"/>
             <wp:cNvGraphicFramePr>
               <a:graphicFrameLocks xmlns:a="http://schemas.openxmlformats.org/drawingml/2006/main" noChangeAspect="1"/>
             </wp:cNvGraphicFramePr>
@@ -407,7 +458,7 @@
               <a:graphicData uri="http://schemas.openxmlformats.org/drawingml/2006/picture">
                 <pic:pic xmlns:pic="http://schemas.openxmlformats.org/drawingml/2006/picture">
                   <pic:nvPicPr>
-                    <pic:cNvPr id="0" name="Picture 49"/>
+                    <pic:cNvPr id="0" name="Picture 16"/>
                     <pic:cNvPicPr>
                       <a:picLocks noChangeAspect="1" noChangeArrowheads="1"/>
                     </pic:cNvPicPr>
@@ -442,26 +493,24 @@
         </w:drawing>
       </w:r>
     </w:p>
-    <w:p/>
-    <w:p/>
-    <w:p>
-      <w:r>
-        <w:t xml:space="preserve">6) </w:t>
-      </w:r>
-      <w:r>
-        <w:t>C</w:t>
-      </w:r>
-      <w:r>
-        <w:t>lick</w:t>
-      </w:r>
-      <w:r>
-        <w:t xml:space="preserve"> </w:t>
-      </w:r>
-      <w:r>
-        <w:t xml:space="preserve">remove to remove notes, confirm to </w:t>
-      </w:r>
-      <w:r>
-        <w:t>go ahead</w:t>
+    <w:p>
+      <w:r>
+        <w:br w:type="page"/>
+      </w:r>
+    </w:p>
+    <w:p>
+      <w:r>
+        <w:lastRenderedPageBreak/>
+        <w:t>Once entered the text and Submit, it will give a message “</w:t>
+      </w:r>
+      <w:r>
+        <w:rPr>
+          <w:b/>
+        </w:rPr>
+        <w:t>Added Successfully</w:t>
+      </w:r>
+      <w:r>
+        <w:t>”</w:t>
       </w:r>
     </w:p>
     <w:p>
@@ -474,7 +523,7 @@
           <wp:inline distT="0" distB="0" distL="0" distR="0">
             <wp:extent cx="5731510" cy="3223974"/>
             <wp:effectExtent l="19050" t="0" r="2540" b="0"/>
-            <wp:docPr id="52" name="Picture 52"/>
+            <wp:docPr id="19" name="Picture 19"/>
             <wp:cNvGraphicFramePr>
               <a:graphicFrameLocks xmlns:a="http://schemas.openxmlformats.org/drawingml/2006/main" noChangeAspect="1"/>
             </wp:cNvGraphicFramePr>
@@ -482,7 +531,7 @@
               <a:graphicData uri="http://schemas.openxmlformats.org/drawingml/2006/picture">
                 <pic:pic xmlns:pic="http://schemas.openxmlformats.org/drawingml/2006/picture">
                   <pic:nvPicPr>
-                    <pic:cNvPr id="0" name="Picture 52"/>
+                    <pic:cNvPr id="0" name="Picture 19"/>
                     <pic:cNvPicPr>
                       <a:picLocks noChangeAspect="1" noChangeArrowheads="1"/>
                     </pic:cNvPicPr>
@@ -520,10 +569,70 @@
     <w:p/>
     <w:p>
       <w:r>
-        <w:t>7) N</w:t>
-      </w:r>
-      <w:r>
-        <w:t>otes removed successfully</w:t>
+        <w:t xml:space="preserve">4) </w:t>
+      </w:r>
+    </w:p>
+    <w:p>
+      <w:r>
+        <w:t>Logout and L</w:t>
+      </w:r>
+      <w:r>
+        <w:t>ogin as admin</w:t>
+      </w:r>
+    </w:p>
+    <w:p>
+      <w:r>
+        <w:t xml:space="preserve">Username: </w:t>
+      </w:r>
+      <w:r>
+        <w:rPr>
+          <w:b/>
+        </w:rPr>
+        <w:t>admin</w:t>
+      </w:r>
+      <w:r>
+        <w:t xml:space="preserve"> p</w:t>
+      </w:r>
+      <w:r>
+        <w:t>ass</w:t>
+      </w:r>
+      <w:r>
+        <w:t>w</w:t>
+      </w:r>
+      <w:r>
+        <w:t>ord</w:t>
+      </w:r>
+      <w:r>
+        <w:t xml:space="preserve">: </w:t>
+      </w:r>
+      <w:r>
+        <w:rPr>
+          <w:b/>
+        </w:rPr>
+        <w:t>admin@123</w:t>
+      </w:r>
+    </w:p>
+    <w:p>
+      <w:r>
+        <w:t xml:space="preserve">After login </w:t>
+      </w:r>
+      <w:r>
+        <w:t>as a</w:t>
+      </w:r>
+      <w:r>
+        <w:t>dmi</w:t>
+      </w:r>
+      <w:r>
+        <w:t>n Approve/Remove notes, as screen</w:t>
+      </w:r>
+      <w:r>
+        <w:t xml:space="preserve"> </w:t>
+      </w:r>
+      <w:r>
+        <w:t>shot</w:t>
+      </w:r>
+      <w:r>
+        <w:t xml:space="preserve"> below</w:t>
       </w:r>
     </w:p>
     <w:p>
@@ -536,7 +645,7 @@
           <wp:inline distT="0" distB="0" distL="0" distR="0">
             <wp:extent cx="5731510" cy="3223974"/>
             <wp:effectExtent l="19050" t="0" r="2540" b="0"/>
-            <wp:docPr id="55" name="Picture 55"/>
+            <wp:docPr id="22" name="Picture 22"/>
             <wp:cNvGraphicFramePr>
               <a:graphicFrameLocks xmlns:a="http://schemas.openxmlformats.org/drawingml/2006/main" noChangeAspect="1"/>
             </wp:cNvGraphicFramePr>
@@ -544,7 +653,7 @@
               <a:graphicData uri="http://schemas.openxmlformats.org/drawingml/2006/picture">
                 <pic:pic xmlns:pic="http://schemas.openxmlformats.org/drawingml/2006/picture">
                   <pic:nvPicPr>
-                    <pic:cNvPr id="0" name="Picture 55"/>
+                    <pic:cNvPr id="0" name="Picture 22"/>
                     <pic:cNvPicPr>
                       <a:picLocks noChangeAspect="1" noChangeArrowheads="1"/>
                     </pic:cNvPicPr>
@@ -579,50 +688,30 @@
         </w:drawing>
       </w:r>
     </w:p>
-    <w:p/>
-    <w:p>
-      <w:r>
-        <w:t>8) Logout application</w:t>
-      </w:r>
-      <w:bookmarkStart w:id="0" w:name="_GoBack"/>
-      <w:bookmarkEnd w:id="0"/>
-    </w:p>
-    <w:p>
-      <w:r>
-        <w:t>9) Image update as a “GUEST” role</w:t>
-      </w:r>
-      <w:r>
-        <w:t xml:space="preserve"> [Image format :</w:t>
-      </w:r>
-      <w:r>
-        <w:t>image/jpeg</w:t>
-      </w:r>
-      <w:r>
-        <w:t>]</w:t>
-      </w:r>
-    </w:p>
-    <w:p/>
-    <w:p>
-      <w:r>
-        <w:t>10. Once Image is selected it w</w:t>
-      </w:r>
-      <w:r>
-        <w:t xml:space="preserve">ill </w:t>
-      </w:r>
-      <w:r>
-        <w:t xml:space="preserve">display the </w:t>
-      </w:r>
-      <w:r>
-        <w:t>file name of select “</w:t>
-      </w:r>
-      <w:r>
-        <w:t>image/jpeg</w:t>
-      </w:r>
-      <w:r>
-        <w:t>” appear in Upload Image field</w:t>
-      </w:r>
-      <w:r>
-        <w:t xml:space="preserve"> as below:</w:t>
+    <w:p>
+      <w:r>
+        <w:br w:type="page"/>
+      </w:r>
+    </w:p>
+    <w:p>
+      <w:r>
+        <w:lastRenderedPageBreak/>
+        <w:t xml:space="preserve">5) </w:t>
+      </w:r>
+      <w:r>
+        <w:t xml:space="preserve">Click on “Approve” button, you will prompt to </w:t>
+      </w:r>
+      <w:r>
+        <w:t>C</w:t>
+      </w:r>
+      <w:r>
+        <w:t xml:space="preserve">onfirm </w:t>
+      </w:r>
+      <w:r>
+        <w:t xml:space="preserve">as “Are you sure to approve” </w:t>
+      </w:r>
+      <w:r>
+        <w:t>as screen shot shown below:</w:t>
       </w:r>
     </w:p>
     <w:p>
@@ -635,7 +724,7 @@
           <wp:inline distT="0" distB="0" distL="0" distR="0">
             <wp:extent cx="5731510" cy="3223974"/>
             <wp:effectExtent l="19050" t="0" r="2540" b="0"/>
-            <wp:docPr id="58" name="Picture 58"/>
+            <wp:docPr id="31" name="Picture 31"/>
             <wp:cNvGraphicFramePr>
               <a:graphicFrameLocks xmlns:a="http://schemas.openxmlformats.org/drawingml/2006/main" noChangeAspect="1"/>
             </wp:cNvGraphicFramePr>
@@ -643,7 +732,7 @@
               <a:graphicData uri="http://schemas.openxmlformats.org/drawingml/2006/picture">
                 <pic:pic xmlns:pic="http://schemas.openxmlformats.org/drawingml/2006/picture">
                   <pic:nvPicPr>
-                    <pic:cNvPr id="0" name="Picture 58"/>
+                    <pic:cNvPr id="0" name="Picture 31"/>
                     <pic:cNvPicPr>
                       <a:picLocks noChangeAspect="1" noChangeArrowheads="1"/>
                     </pic:cNvPicPr>
@@ -681,6 +770,17 @@
     <w:p/>
     <w:p>
       <w:r>
+        <w:t xml:space="preserve">6) Once </w:t>
+      </w:r>
+      <w:r>
+        <w:t>click on “OK”</w:t>
+      </w:r>
+      <w:r>
+        <w:t>, it will approve as shown in below screen shot:</w:t>
+      </w:r>
+    </w:p>
+    <w:p>
+      <w:r>
         <w:rPr>
           <w:noProof/>
           <w:lang w:eastAsia="en-IN"/>
@@ -689,7 +789,7 @@
           <wp:inline distT="0" distB="0" distL="0" distR="0">
             <wp:extent cx="5731510" cy="3223974"/>
             <wp:effectExtent l="19050" t="0" r="2540" b="0"/>
-            <wp:docPr id="61" name="Picture 61"/>
+            <wp:docPr id="2" name="Picture 34"/>
             <wp:cNvGraphicFramePr>
               <a:graphicFrameLocks xmlns:a="http://schemas.openxmlformats.org/drawingml/2006/main" noChangeAspect="1"/>
             </wp:cNvGraphicFramePr>
@@ -697,7 +797,7 @@
               <a:graphicData uri="http://schemas.openxmlformats.org/drawingml/2006/picture">
                 <pic:pic xmlns:pic="http://schemas.openxmlformats.org/drawingml/2006/picture">
                   <pic:nvPicPr>
-                    <pic:cNvPr id="0" name="Picture 61"/>
+                    <pic:cNvPr id="0" name="Picture 34"/>
                     <pic:cNvPicPr>
                       <a:picLocks noChangeAspect="1" noChangeArrowheads="1"/>
                     </pic:cNvPicPr>
@@ -732,15 +832,28 @@
         </w:drawing>
       </w:r>
     </w:p>
-    <w:p>
-      <w:r>
-        <w:br w:type="page"/>
-      </w:r>
-    </w:p>
+    <w:p/>
+    <w:p/>
+    <w:p/>
     <w:p>
       <w:r>
         <w:lastRenderedPageBreak/>
-        <w:t>11. Once click on “Submit”, the will “Added Successfully”, below screen shot for the same</w:t>
+        <w:t xml:space="preserve">6) </w:t>
+      </w:r>
+      <w:r>
+        <w:t>C</w:t>
+      </w:r>
+      <w:r>
+        <w:t>lick</w:t>
+      </w:r>
+      <w:r>
+        <w:t xml:space="preserve"> </w:t>
+      </w:r>
+      <w:r>
+        <w:t xml:space="preserve">remove to remove notes, confirm to </w:t>
+      </w:r>
+      <w:r>
+        <w:t>go ahead</w:t>
       </w:r>
     </w:p>
     <w:p>
@@ -753,7 +866,7 @@
           <wp:inline distT="0" distB="0" distL="0" distR="0">
             <wp:extent cx="5731510" cy="3223974"/>
             <wp:effectExtent l="19050" t="0" r="2540" b="0"/>
-            <wp:docPr id="64" name="Picture 64"/>
+            <wp:docPr id="3" name="Picture 37"/>
             <wp:cNvGraphicFramePr>
               <a:graphicFrameLocks xmlns:a="http://schemas.openxmlformats.org/drawingml/2006/main" noChangeAspect="1"/>
             </wp:cNvGraphicFramePr>
@@ -761,7 +874,7 @@
               <a:graphicData uri="http://schemas.openxmlformats.org/drawingml/2006/picture">
                 <pic:pic xmlns:pic="http://schemas.openxmlformats.org/drawingml/2006/picture">
                   <pic:nvPicPr>
-                    <pic:cNvPr id="0" name="Picture 64"/>
+                    <pic:cNvPr id="0" name="Picture 37"/>
                     <pic:cNvPicPr>
                       <a:picLocks noChangeAspect="1" noChangeArrowheads="1"/>
                     </pic:cNvPicPr>
@@ -796,9 +909,13 @@
         </w:drawing>
       </w:r>
     </w:p>
-    <w:p>
-      <w:r>
-        <w:t>12. To view the same login as admin role</w:t>
+    <w:p/>
+    <w:p>
+      <w:r>
+        <w:t>7) N</w:t>
+      </w:r>
+      <w:r>
+        <w:t>otes removed successfully</w:t>
       </w:r>
     </w:p>
     <w:p>
@@ -811,7 +928,7 @@
           <wp:inline distT="0" distB="0" distL="0" distR="0">
             <wp:extent cx="5731510" cy="3223974"/>
             <wp:effectExtent l="19050" t="0" r="2540" b="0"/>
-            <wp:docPr id="70" name="Picture 70"/>
+            <wp:docPr id="5" name="Picture 40"/>
             <wp:cNvGraphicFramePr>
               <a:graphicFrameLocks xmlns:a="http://schemas.openxmlformats.org/drawingml/2006/main" noChangeAspect="1"/>
             </wp:cNvGraphicFramePr>
@@ -819,7 +936,7 @@
               <a:graphicData uri="http://schemas.openxmlformats.org/drawingml/2006/picture">
                 <pic:pic xmlns:pic="http://schemas.openxmlformats.org/drawingml/2006/picture">
                   <pic:nvPicPr>
-                    <pic:cNvPr id="0" name="Picture 70"/>
+                    <pic:cNvPr id="0" name="Picture 40"/>
                     <pic:cNvPicPr>
                       <a:picLocks noChangeAspect="1" noChangeArrowheads="1"/>
                     </pic:cNvPicPr>
@@ -854,9 +971,54 @@
         </w:drawing>
       </w:r>
     </w:p>
-    <w:p>
-      <w:r>
-        <w:t>13. Once you to redirect “View Guest Notes Details” screen as below [last record is image uploaded record:</w:t>
+    <w:p/>
+    <w:p>
+      <w:r>
+        <w:t>8) Logout application</w:t>
+      </w:r>
+      <w:bookmarkStart w:id="0" w:name="_GoBack"/>
+      <w:bookmarkEnd w:id="0"/>
+    </w:p>
+    <w:p>
+      <w:r>
+        <w:t>9) Image update as a “GUEST” role</w:t>
+      </w:r>
+      <w:r>
+        <w:t xml:space="preserve"> [Image </w:t>
+      </w:r>
+      <w:r>
+        <w:t>format: image</w:t>
+      </w:r>
+      <w:r>
+        <w:t>/jpeg</w:t>
+      </w:r>
+      <w:r>
+        <w:t>]</w:t>
+      </w:r>
+    </w:p>
+    <w:p/>
+    <w:p>
+      <w:r>
+        <w:lastRenderedPageBreak/>
+        <w:t>10. Once Image is selected it w</w:t>
+      </w:r>
+      <w:r>
+        <w:t xml:space="preserve">ill </w:t>
+      </w:r>
+      <w:r>
+        <w:t xml:space="preserve">display the </w:t>
+      </w:r>
+      <w:r>
+        <w:t>file name of select “</w:t>
+      </w:r>
+      <w:r>
+        <w:t>image/jpeg</w:t>
+      </w:r>
+      <w:r>
+        <w:t>” appear in Upload Image field</w:t>
+      </w:r>
+      <w:r>
+        <w:t xml:space="preserve"> as below:</w:t>
       </w:r>
     </w:p>
     <w:p>
@@ -865,12 +1027,11 @@
           <w:noProof/>
           <w:lang w:eastAsia="en-IN"/>
         </w:rPr>
-        <w:lastRenderedPageBreak/>
         <w:drawing>
           <wp:inline distT="0" distB="0" distL="0" distR="0">
             <wp:extent cx="5731510" cy="3223974"/>
             <wp:effectExtent l="19050" t="0" r="2540" b="0"/>
-            <wp:docPr id="67" name="Picture 67"/>
+            <wp:docPr id="6" name="Picture 43"/>
             <wp:cNvGraphicFramePr>
               <a:graphicFrameLocks xmlns:a="http://schemas.openxmlformats.org/drawingml/2006/main" noChangeAspect="1"/>
             </wp:cNvGraphicFramePr>
@@ -878,7 +1039,7 @@
               <a:graphicData uri="http://schemas.openxmlformats.org/drawingml/2006/picture">
                 <pic:pic xmlns:pic="http://schemas.openxmlformats.org/drawingml/2006/picture">
                   <pic:nvPicPr>
-                    <pic:cNvPr id="0" name="Picture 67"/>
+                    <pic:cNvPr id="0" name="Picture 43"/>
                     <pic:cNvPicPr>
                       <a:picLocks noChangeAspect="1" noChangeArrowheads="1"/>
                     </pic:cNvPicPr>
@@ -916,17 +1077,6 @@
     <w:p/>
     <w:p>
       <w:r>
-        <w:t xml:space="preserve">14.   Once you click on that image, it </w:t>
-      </w:r>
-      <w:r>
-        <w:t>downloads</w:t>
-      </w:r>
-      <w:r>
-        <w:t xml:space="preserve"> the image</w:t>
-      </w:r>
-    </w:p>
-    <w:p>
-      <w:r>
         <w:rPr>
           <w:noProof/>
           <w:lang w:eastAsia="en-IN"/>
@@ -935,7 +1085,7 @@
           <wp:inline distT="0" distB="0" distL="0" distR="0">
             <wp:extent cx="5731510" cy="3223974"/>
             <wp:effectExtent l="19050" t="0" r="2540" b="0"/>
-            <wp:docPr id="73" name="Picture 73"/>
+            <wp:docPr id="8" name="Picture 46"/>
             <wp:cNvGraphicFramePr>
               <a:graphicFrameLocks xmlns:a="http://schemas.openxmlformats.org/drawingml/2006/main" noChangeAspect="1"/>
             </wp:cNvGraphicFramePr>
@@ -943,7 +1093,7 @@
               <a:graphicData uri="http://schemas.openxmlformats.org/drawingml/2006/picture">
                 <pic:pic xmlns:pic="http://schemas.openxmlformats.org/drawingml/2006/picture">
                   <pic:nvPicPr>
-                    <pic:cNvPr id="0" name="Picture 73"/>
+                    <pic:cNvPr id="0" name="Picture 46"/>
                     <pic:cNvPicPr>
                       <a:picLocks noChangeAspect="1" noChangeArrowheads="1"/>
                     </pic:cNvPicPr>
@@ -986,13 +1136,7 @@
     <w:p>
       <w:r>
         <w:lastRenderedPageBreak/>
-        <w:t xml:space="preserve">15. Once download and save the image, click on </w:t>
-      </w:r>
-      <w:r>
-        <w:t>downloaded</w:t>
-      </w:r>
-      <w:r>
-        <w:t xml:space="preserve"> image it open, below is the screenshot for the same:</w:t>
+        <w:t>11. Once click on “Submit”, the will “Added Successfully”, below screen shot for the same</w:t>
       </w:r>
     </w:p>
     <w:p>
@@ -1003,9 +1147,9 @@
         </w:rPr>
         <w:drawing>
           <wp:inline distT="0" distB="0" distL="0" distR="0">
-            <wp:extent cx="5723467" cy="1857375"/>
-            <wp:effectExtent l="19050" t="0" r="0" b="0"/>
-            <wp:docPr id="76" name="Picture 76"/>
+            <wp:extent cx="5731510" cy="3223974"/>
+            <wp:effectExtent l="19050" t="0" r="2540" b="0"/>
+            <wp:docPr id="9" name="Picture 49"/>
             <wp:cNvGraphicFramePr>
               <a:graphicFrameLocks xmlns:a="http://schemas.openxmlformats.org/drawingml/2006/main" noChangeAspect="1"/>
             </wp:cNvGraphicFramePr>
@@ -1013,13 +1157,13 @@
               <a:graphicData uri="http://schemas.openxmlformats.org/drawingml/2006/picture">
                 <pic:pic xmlns:pic="http://schemas.openxmlformats.org/drawingml/2006/picture">
                   <pic:nvPicPr>
-                    <pic:cNvPr id="0" name="Picture 76"/>
+                    <pic:cNvPr id="0" name="Picture 49"/>
                     <pic:cNvPicPr>
                       <a:picLocks noChangeAspect="1" noChangeArrowheads="1"/>
                     </pic:cNvPicPr>
                   </pic:nvPicPr>
                   <pic:blipFill>
-                    <a:blip r:embed="rId20" cstate="print"/>
+                    <a:blip r:embed="rId20"/>
                     <a:srcRect/>
                     <a:stretch>
                       <a:fillRect/>
@@ -1028,7 +1172,7 @@
                   <pic:spPr bwMode="auto">
                     <a:xfrm>
                       <a:off x="0" y="0"/>
-                      <a:ext cx="5731510" cy="1859985"/>
+                      <a:ext cx="5731510" cy="3223974"/>
                     </a:xfrm>
                     <a:prstGeom prst="rect">
                       <a:avLst/>
@@ -1048,18 +1192,10 @@
         </w:drawing>
       </w:r>
     </w:p>
-    <w:p>
-      <w:r>
-        <w:t xml:space="preserve">16. </w:t>
-      </w:r>
-      <w:r>
-        <w:t xml:space="preserve">Below is the screen shot for </w:t>
-      </w:r>
-      <w:r>
-        <w:t>Junit test cases</w:t>
-      </w:r>
-      <w:r>
-        <w:t>, which is run successfully</w:t>
+    <w:p/>
+    <w:p>
+      <w:r>
+        <w:t>12. To view the same login as admin role</w:t>
       </w:r>
     </w:p>
     <w:p>
@@ -1070,9 +1206,9 @@
         </w:rPr>
         <w:drawing>
           <wp:inline distT="0" distB="0" distL="0" distR="0">
-            <wp:extent cx="5723467" cy="2705100"/>
-            <wp:effectExtent l="19050" t="0" r="0" b="0"/>
-            <wp:docPr id="79" name="Picture 79"/>
+            <wp:extent cx="5731510" cy="3223974"/>
+            <wp:effectExtent l="19050" t="0" r="2540" b="0"/>
+            <wp:docPr id="11" name="Picture 52"/>
             <wp:cNvGraphicFramePr>
               <a:graphicFrameLocks xmlns:a="http://schemas.openxmlformats.org/drawingml/2006/main" noChangeAspect="1"/>
             </wp:cNvGraphicFramePr>
@@ -1080,7 +1216,7 @@
               <a:graphicData uri="http://schemas.openxmlformats.org/drawingml/2006/picture">
                 <pic:pic xmlns:pic="http://schemas.openxmlformats.org/drawingml/2006/picture">
                   <pic:nvPicPr>
-                    <pic:cNvPr id="0" name="Picture 79"/>
+                    <pic:cNvPr id="0" name="Picture 52"/>
                     <pic:cNvPicPr>
                       <a:picLocks noChangeAspect="1" noChangeArrowheads="1"/>
                     </pic:cNvPicPr>
@@ -1095,7 +1231,7 @@
                   <pic:spPr bwMode="auto">
                     <a:xfrm>
                       <a:off x="0" y="0"/>
-                      <a:ext cx="5731510" cy="2708901"/>
+                      <a:ext cx="5731510" cy="3223974"/>
                     </a:xfrm>
                     <a:prstGeom prst="rect">
                       <a:avLst/>
@@ -1117,15 +1253,26 @@
     </w:p>
     <w:p>
       <w:r>
+        <w:br w:type="page"/>
+      </w:r>
+    </w:p>
+    <w:p>
+      <w:r>
+        <w:lastRenderedPageBreak/>
+        <w:t>13. Once you to redirect “View Guest Notes Details” screen as below [last record is image uploaded record:</w:t>
+      </w:r>
+    </w:p>
+    <w:p>
+      <w:r>
         <w:rPr>
           <w:noProof/>
           <w:lang w:eastAsia="en-IN"/>
         </w:rPr>
         <w:drawing>
           <wp:inline distT="0" distB="0" distL="0" distR="0">
-            <wp:extent cx="5723467" cy="2705100"/>
-            <wp:effectExtent l="19050" t="0" r="0" b="0"/>
-            <wp:docPr id="82" name="Picture 82"/>
+            <wp:extent cx="5731510" cy="3223974"/>
+            <wp:effectExtent l="19050" t="0" r="2540" b="0"/>
+            <wp:docPr id="12" name="Picture 55"/>
             <wp:cNvGraphicFramePr>
               <a:graphicFrameLocks xmlns:a="http://schemas.openxmlformats.org/drawingml/2006/main" noChangeAspect="1"/>
             </wp:cNvGraphicFramePr>
@@ -1133,7 +1280,7 @@
               <a:graphicData uri="http://schemas.openxmlformats.org/drawingml/2006/picture">
                 <pic:pic xmlns:pic="http://schemas.openxmlformats.org/drawingml/2006/picture">
                   <pic:nvPicPr>
-                    <pic:cNvPr id="0" name="Picture 82"/>
+                    <pic:cNvPr id="0" name="Picture 55"/>
                     <pic:cNvPicPr>
                       <a:picLocks noChangeAspect="1" noChangeArrowheads="1"/>
                     </pic:cNvPicPr>
@@ -1148,7 +1295,332 @@
                   <pic:spPr bwMode="auto">
                     <a:xfrm>
                       <a:off x="0" y="0"/>
-                      <a:ext cx="5731510" cy="2708901"/>
+                      <a:ext cx="5731510" cy="3223974"/>
+                    </a:xfrm>
+                    <a:prstGeom prst="rect">
+                      <a:avLst/>
+                    </a:prstGeom>
+                    <a:noFill/>
+                    <a:ln w="9525">
+                      <a:noFill/>
+                      <a:miter lim="800000"/>
+                      <a:headEnd/>
+                      <a:tailEnd/>
+                    </a:ln>
+                  </pic:spPr>
+                </pic:pic>
+              </a:graphicData>
+            </a:graphic>
+          </wp:inline>
+        </w:drawing>
+      </w:r>
+    </w:p>
+    <w:p/>
+    <w:p>
+      <w:r>
+        <w:t xml:space="preserve">14.   Once you click on that image, it </w:t>
+      </w:r>
+      <w:r>
+        <w:t>downloads</w:t>
+      </w:r>
+      <w:r>
+        <w:t xml:space="preserve"> the image</w:t>
+      </w:r>
+      <w:r>
+        <w:t>/browse dialogue box will appear where to save the image file</w:t>
+      </w:r>
+      <w:r>
+        <w:t>, as screen shot below:</w:t>
+      </w:r>
+    </w:p>
+    <w:p>
+      <w:r>
+        <w:rPr>
+          <w:noProof/>
+          <w:lang w:eastAsia="en-IN"/>
+        </w:rPr>
+        <w:drawing>
+          <wp:inline distT="0" distB="0" distL="0" distR="0">
+            <wp:extent cx="5731510" cy="3223974"/>
+            <wp:effectExtent l="19050" t="0" r="2540" b="0"/>
+            <wp:docPr id="14" name="Picture 58"/>
+            <wp:cNvGraphicFramePr>
+              <a:graphicFrameLocks xmlns:a="http://schemas.openxmlformats.org/drawingml/2006/main" noChangeAspect="1"/>
+            </wp:cNvGraphicFramePr>
+            <a:graphic xmlns:a="http://schemas.openxmlformats.org/drawingml/2006/main">
+              <a:graphicData uri="http://schemas.openxmlformats.org/drawingml/2006/picture">
+                <pic:pic xmlns:pic="http://schemas.openxmlformats.org/drawingml/2006/picture">
+                  <pic:nvPicPr>
+                    <pic:cNvPr id="0" name="Picture 58"/>
+                    <pic:cNvPicPr>
+                      <a:picLocks noChangeAspect="1" noChangeArrowheads="1"/>
+                    </pic:cNvPicPr>
+                  </pic:nvPicPr>
+                  <pic:blipFill>
+                    <a:blip r:embed="rId23"/>
+                    <a:srcRect/>
+                    <a:stretch>
+                      <a:fillRect/>
+                    </a:stretch>
+                  </pic:blipFill>
+                  <pic:spPr bwMode="auto">
+                    <a:xfrm>
+                      <a:off x="0" y="0"/>
+                      <a:ext cx="5731510" cy="3223974"/>
+                    </a:xfrm>
+                    <a:prstGeom prst="rect">
+                      <a:avLst/>
+                    </a:prstGeom>
+                    <a:noFill/>
+                    <a:ln w="9525">
+                      <a:noFill/>
+                      <a:miter lim="800000"/>
+                      <a:headEnd/>
+                      <a:tailEnd/>
+                    </a:ln>
+                  </pic:spPr>
+                </pic:pic>
+              </a:graphicData>
+            </a:graphic>
+          </wp:inline>
+        </w:drawing>
+      </w:r>
+    </w:p>
+    <w:p>
+      <w:r>
+        <w:br w:type="page"/>
+      </w:r>
+    </w:p>
+    <w:p>
+      <w:r>
+        <w:lastRenderedPageBreak/>
+        <w:t xml:space="preserve">15. Once download and save the image, click on </w:t>
+      </w:r>
+      <w:r>
+        <w:t>downloaded</w:t>
+      </w:r>
+      <w:r>
+        <w:t xml:space="preserve"> image it open, below is the screenshot for the same:</w:t>
+      </w:r>
+    </w:p>
+    <w:p>
+      <w:r>
+        <w:rPr>
+          <w:noProof/>
+          <w:lang w:eastAsia="en-IN"/>
+        </w:rPr>
+        <w:drawing>
+          <wp:inline distT="0" distB="0" distL="0" distR="0">
+            <wp:extent cx="5723467" cy="2266950"/>
+            <wp:effectExtent l="19050" t="0" r="0" b="0"/>
+            <wp:docPr id="15" name="Picture 61"/>
+            <wp:cNvGraphicFramePr>
+              <a:graphicFrameLocks xmlns:a="http://schemas.openxmlformats.org/drawingml/2006/main" noChangeAspect="1"/>
+            </wp:cNvGraphicFramePr>
+            <a:graphic xmlns:a="http://schemas.openxmlformats.org/drawingml/2006/main">
+              <a:graphicData uri="http://schemas.openxmlformats.org/drawingml/2006/picture">
+                <pic:pic xmlns:pic="http://schemas.openxmlformats.org/drawingml/2006/picture">
+                  <pic:nvPicPr>
+                    <pic:cNvPr id="0" name="Picture 61"/>
+                    <pic:cNvPicPr>
+                      <a:picLocks noChangeAspect="1" noChangeArrowheads="1"/>
+                    </pic:cNvPicPr>
+                  </pic:nvPicPr>
+                  <pic:blipFill>
+                    <a:blip r:embed="rId24" cstate="print"/>
+                    <a:srcRect/>
+                    <a:stretch>
+                      <a:fillRect/>
+                    </a:stretch>
+                  </pic:blipFill>
+                  <pic:spPr bwMode="auto">
+                    <a:xfrm>
+                      <a:off x="0" y="0"/>
+                      <a:ext cx="5731510" cy="2270136"/>
+                    </a:xfrm>
+                    <a:prstGeom prst="rect">
+                      <a:avLst/>
+                    </a:prstGeom>
+                    <a:noFill/>
+                    <a:ln w="9525">
+                      <a:noFill/>
+                      <a:miter lim="800000"/>
+                      <a:headEnd/>
+                      <a:tailEnd/>
+                    </a:ln>
+                  </pic:spPr>
+                </pic:pic>
+              </a:graphicData>
+            </a:graphic>
+          </wp:inline>
+        </w:drawing>
+      </w:r>
+    </w:p>
+    <w:p>
+      <w:r>
+        <w:t xml:space="preserve">16. </w:t>
+      </w:r>
+      <w:r>
+        <w:t xml:space="preserve">Below is the screen shot for </w:t>
+      </w:r>
+      <w:proofErr w:type="spellStart"/>
+      <w:r>
+        <w:t>Junit</w:t>
+      </w:r>
+      <w:proofErr w:type="spellEnd"/>
+      <w:r>
+        <w:t xml:space="preserve"> test cases</w:t>
+      </w:r>
+      <w:r>
+        <w:t>, which is run successfully</w:t>
+      </w:r>
+    </w:p>
+    <w:p>
+      <w:r>
+        <w:rPr>
+          <w:noProof/>
+          <w:lang w:eastAsia="en-IN"/>
+        </w:rPr>
+        <w:drawing>
+          <wp:inline distT="0" distB="0" distL="0" distR="0">
+            <wp:extent cx="5723467" cy="2219325"/>
+            <wp:effectExtent l="19050" t="0" r="0" b="0"/>
+            <wp:docPr id="17" name="Picture 64"/>
+            <wp:cNvGraphicFramePr>
+              <a:graphicFrameLocks xmlns:a="http://schemas.openxmlformats.org/drawingml/2006/main" noChangeAspect="1"/>
+            </wp:cNvGraphicFramePr>
+            <a:graphic xmlns:a="http://schemas.openxmlformats.org/drawingml/2006/main">
+              <a:graphicData uri="http://schemas.openxmlformats.org/drawingml/2006/picture">
+                <pic:pic xmlns:pic="http://schemas.openxmlformats.org/drawingml/2006/picture">
+                  <pic:nvPicPr>
+                    <pic:cNvPr id="0" name="Picture 64"/>
+                    <pic:cNvPicPr>
+                      <a:picLocks noChangeAspect="1" noChangeArrowheads="1"/>
+                    </pic:cNvPicPr>
+                  </pic:nvPicPr>
+                  <pic:blipFill>
+                    <a:blip r:embed="rId25"/>
+                    <a:srcRect/>
+                    <a:stretch>
+                      <a:fillRect/>
+                    </a:stretch>
+                  </pic:blipFill>
+                  <pic:spPr bwMode="auto">
+                    <a:xfrm>
+                      <a:off x="0" y="0"/>
+                      <a:ext cx="5731510" cy="2222444"/>
+                    </a:xfrm>
+                    <a:prstGeom prst="rect">
+                      <a:avLst/>
+                    </a:prstGeom>
+                    <a:noFill/>
+                    <a:ln w="9525">
+                      <a:noFill/>
+                      <a:miter lim="800000"/>
+                      <a:headEnd/>
+                      <a:tailEnd/>
+                    </a:ln>
+                  </pic:spPr>
+                </pic:pic>
+              </a:graphicData>
+            </a:graphic>
+          </wp:inline>
+        </w:drawing>
+      </w:r>
+    </w:p>
+    <w:p>
+      <w:r>
+        <w:rPr>
+          <w:noProof/>
+          <w:lang w:eastAsia="en-IN"/>
+        </w:rPr>
+        <w:drawing>
+          <wp:inline distT="0" distB="0" distL="0" distR="0">
+            <wp:extent cx="5723467" cy="2933700"/>
+            <wp:effectExtent l="19050" t="0" r="0" b="0"/>
+            <wp:docPr id="18" name="Picture 67"/>
+            <wp:cNvGraphicFramePr>
+              <a:graphicFrameLocks xmlns:a="http://schemas.openxmlformats.org/drawingml/2006/main" noChangeAspect="1"/>
+            </wp:cNvGraphicFramePr>
+            <a:graphic xmlns:a="http://schemas.openxmlformats.org/drawingml/2006/main">
+              <a:graphicData uri="http://schemas.openxmlformats.org/drawingml/2006/picture">
+                <pic:pic xmlns:pic="http://schemas.openxmlformats.org/drawingml/2006/picture">
+                  <pic:nvPicPr>
+                    <pic:cNvPr id="0" name="Picture 67"/>
+                    <pic:cNvPicPr>
+                      <a:picLocks noChangeAspect="1" noChangeArrowheads="1"/>
+                    </pic:cNvPicPr>
+                  </pic:nvPicPr>
+                  <pic:blipFill>
+                    <a:blip r:embed="rId26"/>
+                    <a:srcRect/>
+                    <a:stretch>
+                      <a:fillRect/>
+                    </a:stretch>
+                  </pic:blipFill>
+                  <pic:spPr bwMode="auto">
+                    <a:xfrm>
+                      <a:off x="0" y="0"/>
+                      <a:ext cx="5731510" cy="2937822"/>
+                    </a:xfrm>
+                    <a:prstGeom prst="rect">
+                      <a:avLst/>
+                    </a:prstGeom>
+                    <a:noFill/>
+                    <a:ln w="9525">
+                      <a:noFill/>
+                      <a:miter lim="800000"/>
+                      <a:headEnd/>
+                      <a:tailEnd/>
+                    </a:ln>
+                  </pic:spPr>
+                </pic:pic>
+              </a:graphicData>
+            </a:graphic>
+          </wp:inline>
+        </w:drawing>
+      </w:r>
+    </w:p>
+    <w:p>
+      <w:r>
+        <w:lastRenderedPageBreak/>
+        <w:t>Code Coverage:</w:t>
+      </w:r>
+    </w:p>
+    <w:p>
+      <w:r>
+        <w:rPr>
+          <w:noProof/>
+          <w:lang w:eastAsia="en-IN"/>
+        </w:rPr>
+        <w:drawing>
+          <wp:inline distT="0" distB="0" distL="0" distR="0">
+            <wp:extent cx="5731510" cy="3223974"/>
+            <wp:effectExtent l="19050" t="0" r="2540" b="0"/>
+            <wp:docPr id="20" name="Picture 70"/>
+            <wp:cNvGraphicFramePr>
+              <a:graphicFrameLocks xmlns:a="http://schemas.openxmlformats.org/drawingml/2006/main" noChangeAspect="1"/>
+            </wp:cNvGraphicFramePr>
+            <a:graphic xmlns:a="http://schemas.openxmlformats.org/drawingml/2006/main">
+              <a:graphicData uri="http://schemas.openxmlformats.org/drawingml/2006/picture">
+                <pic:pic xmlns:pic="http://schemas.openxmlformats.org/drawingml/2006/picture">
+                  <pic:nvPicPr>
+                    <pic:cNvPr id="0" name="Picture 70"/>
+                    <pic:cNvPicPr>
+                      <a:picLocks noChangeAspect="1" noChangeArrowheads="1"/>
+                    </pic:cNvPicPr>
+                  </pic:nvPicPr>
+                  <pic:blipFill>
+                    <a:blip r:embed="rId27"/>
+                    <a:srcRect/>
+                    <a:stretch>
+                      <a:fillRect/>
+                    </a:stretch>
+                  </pic:blipFill>
+                  <pic:spPr bwMode="auto">
+                    <a:xfrm>
+                      <a:off x="0" y="0"/>
+                      <a:ext cx="5731510" cy="3223974"/>
                     </a:xfrm>
                     <a:prstGeom prst="rect">
                       <a:avLst/>

</xml_diff>